<commit_message>
update document: better organization in pages
</commit_message>
<xml_diff>
--- a/Documents/GameDesign-WS-.docx
+++ b/Documents/GameDesign-WS-.docx
@@ -7,8 +7,6 @@
         <w:spacing w:after="240"/>
         <w:jc w:val="center"/>
       </w:pPr>
-      <w:bookmarkStart w:id="0" w:name="_GoBack"/>
-      <w:bookmarkEnd w:id="0"/>
       <w:r>
         <w:rPr>
           <w:rFonts w:hint="eastAsia"/>
@@ -277,9 +275,6 @@
         <w:snapToGrid w:val="0"/>
         <w:spacing w:after="240"/>
         <w:contextualSpacing w:val="0"/>
-        <w:rPr>
-          <w:lang w:eastAsia="zh-TW"/>
-        </w:rPr>
       </w:pPr>
       <w:r>
         <w:t xml:space="preserve">Before the city in Atlantis sank into the ocean, Atlantis tried to acquire many strong warriors in order to invade Athens. One of the ways to get strong warriors is by letting competitors getting through the arena. </w:t>
@@ -288,11 +283,22 @@
         <w:t>Wicked Sovereignty was the city used this mythology to get elite warriors.</w:t>
       </w:r>
       <w:r>
-        <w:t xml:space="preserve"> Players are either lower class citizens or criminals. They joined the arena to seek a chance to improve their life since the lord of Wicked Sovereignty promised them a reward after the war </w:t>
-      </w:r>
+        <w:t xml:space="preserve"> </w:t>
+      </w:r>
+    </w:p>
+    <w:p>
+      <w:pPr>
+        <w:pStyle w:val="ListParagraph"/>
+        <w:snapToGrid w:val="0"/>
+        <w:spacing w:after="240"/>
+        <w:contextualSpacing w:val="0"/>
+        <w:rPr>
+          <w:lang w:eastAsia="zh-TW"/>
+        </w:rPr>
+      </w:pPr>
       <w:r>
         <w:lastRenderedPageBreak/>
-        <w:t>against Athens. Therefore, these players were willing to take the chance even it might be deadly for them.</w:t>
+        <w:t>Players are either lower class citizens or criminals. They joined the arena to seek a chance to improve their life since the lord of Wicked Sovereignty promised them a reward after the war against Athens. Therefore, these players were willing to take the chance even it might be deadly for them.</w:t>
       </w:r>
     </w:p>
     <w:p>
@@ -321,7 +327,18 @@
         <w:t>s</w:t>
       </w:r>
       <w:r>
-        <w:t>. On one hand, they are also slaves under the lord in a sense even they will receive a better life. This curse is also like a bomb inside their body which can be activated by the Altar of Poseidon in the middle of arena (one of the objectives of the game). For instance, if one team activates the Altar of Poseidon, the other team will die in random magic, such as dying from the flying rock. Anyway, the main purpose of this curse for the Atlantis is to control his army and be ready to fight Athens. Within the arena, besides the Altar of Poseidon, there are also other two altars to enhance characters. They are the Altar of Atlas and the Altar of Phoebe. Atlas and Phoebe are both paired to govern the power of the moon. By capturing the Altar (secondary objective of the game), they will grant the blessing onto the owner. The winner of this arena is proved to be a strong warrior;</w:t>
+        <w:t xml:space="preserve">. On one hand, they are also slaves under the lord in a sense even they will receive a better life. This curse is also like a bomb inside their body which can be activated by the Altar of Poseidon in the middle of arena (one of the objectives of the game). For instance, if one team activates the Altar of Poseidon, the other team will die in random magic, such as dying from the flying rock. </w:t>
+      </w:r>
+    </w:p>
+    <w:p>
+      <w:pPr>
+        <w:pStyle w:val="ListParagraph"/>
+        <w:snapToGrid w:val="0"/>
+        <w:spacing w:after="240"/>
+        <w:contextualSpacing w:val="0"/>
+      </w:pPr>
+      <w:r>
+        <w:t>Anyway, the main purpose of this curse for the Atlantis is to control his army and be ready to fight Athens. Within the arena, besides the Altar of Poseidon, there are also other two altars to enhance characters. They are the Altar of Atlas and the Altar of Phoebe. Atlas and Phoebe are both paired to govern the power of the moon. By capturing the Altar (secondary objective of the game), they will grant the blessing onto the owner. The winner of this arena is proved to be a strong warrior;</w:t>
       </w:r>
       <w:r>
         <w:t xml:space="preserve"> therefore, the winner </w:t>
@@ -488,6 +505,7 @@
         <w:spacing w:after="240"/>
       </w:pPr>
       <w:r>
+        <w:lastRenderedPageBreak/>
         <w:t>Create game: the will take you to a lobby where one other person may join to play against you. There is a ready button, a chat box, text field and a kick button. The text field is to enter the name of the lobby. Once a player joins and clicks on the ready button, the game will take you to the team organizer screen.</w:t>
       </w:r>
     </w:p>
@@ -522,15 +540,19 @@
         <w:spacing w:after="240"/>
       </w:pPr>
       <w:r>
-        <w:t xml:space="preserve">Team Organizer Screen: this is where players select the classes they would like their team to consist of. It displays the three classes: </w:t>
-      </w:r>
-      <w:proofErr w:type="spellStart"/>
-      <w:r>
-        <w:t>assasin</w:t>
-      </w:r>
-      <w:proofErr w:type="spellEnd"/>
-      <w:r>
-        <w:t>, ranger, and melee that the user can then click in order to select the number of each unit class he/she would like. On the top right corner of the screen, there will be a timer displayed that tells the user how long they have left to choose their units. The game begins once either both users click on the ready button or the timer runs out.</w:t>
+        <w:t xml:space="preserve">Team Organizer Screen: </w:t>
+      </w:r>
+      <w:r>
+        <w:t>T</w:t>
+      </w:r>
+      <w:r>
+        <w:t>his is where players select the classes they would like their team to consist of. It displays the three classes: assa</w:t>
+      </w:r>
+      <w:r>
+        <w:t>s</w:t>
+      </w:r>
+      <w:r>
+        <w:t>sin, ranger, and melee that the user can then click in order to select the number of each unit class he/she would like. On the top right corner of the screen, there will be a timer displayed that tells the user how long they have left to choose their units. The game begins once either both users click on the ready button or the timer runs out.</w:t>
       </w:r>
     </w:p>
     <w:p>
@@ -550,13 +572,11 @@
       <w:r>
         <w:t xml:space="preserve">In-Game: </w:t>
       </w:r>
-      <w:proofErr w:type="gramStart"/>
-      <w:r>
-        <w:t>the players first sees</w:t>
-      </w:r>
-      <w:proofErr w:type="gramEnd"/>
-      <w:r>
-        <w:t xml:space="preserve"> his three units and the playable field which ends abruptly with a fog of war blocking any vision past the sight of the units. Each of the units has a number and sword icon next to them which represents the attack of the unit. They also have the health bar and name above each unit. When a character gains a level, a start will appear on the other side of the unit from where the attack is located. On the center bottom side of the screen was the number of turns that have passed.</w:t>
+      <w:r>
+        <w:t>T</w:t>
+      </w:r>
+      <w:r>
+        <w:t>he player first sees his three units and the playable field which ends abruptly with a fog of war blocking any vision past the sight of the units. Each of the units has a number and sword icon next to them which represents the attack of the unit. They also have the health bar and name above each unit. When a character gains a level, a start will appear on the other side of the unit from where the attack is located. On the center bottom side of the screen was the number of turns that have passed.</w:t>
       </w:r>
     </w:p>
     <w:p>
@@ -594,12 +614,28 @@
         <w:snapToGrid w:val="0"/>
         <w:spacing w:after="240"/>
         <w:contextualSpacing w:val="0"/>
+        <w:rPr>
+          <w:shd w:val="clear" w:color="auto" w:fill="FFFFFF"/>
+        </w:rPr>
       </w:pPr>
       <w:r>
         <w:rPr>
           <w:shd w:val="clear" w:color="auto" w:fill="FFFFFF"/>
         </w:rPr>
         <w:t>AI components for the game engine will be mainly on dealing with order executions. For example, if two users move to the same spot or have the unit collision problem, game AI will deal with it. Other AI component will be path finding. Extra AI component to be done if developers have time will be recommend-skill system.</w:t>
+      </w:r>
+    </w:p>
+    <w:p>
+      <w:pPr>
+        <w:rPr>
+          <w:shd w:val="clear" w:color="auto" w:fill="FFFFFF"/>
+        </w:rPr>
+      </w:pPr>
+      <w:r>
+        <w:rPr>
+          <w:shd w:val="clear" w:color="auto" w:fill="FFFFFF"/>
+        </w:rPr>
+        <w:br w:type="page"/>
       </w:r>
     </w:p>
     <w:p>
@@ -615,6 +651,7 @@
         <w:contextualSpacing w:val="0"/>
       </w:pPr>
       <w:r>
+        <w:lastRenderedPageBreak/>
         <w:t>What</w:t>
       </w:r>
       <w:r>
@@ -636,9 +673,8 @@
           <w:noProof/>
           <w:lang w:eastAsia="zh-TW"/>
         </w:rPr>
-        <w:lastRenderedPageBreak/>
         <w:drawing>
-          <wp:inline distT="0" distB="0" distL="0" distR="0" wp14:anchorId="5C8E1086" wp14:editId="511CC7CF">
+          <wp:inline distT="0" distB="0" distL="0" distR="0" wp14:anchorId="528D97B6" wp14:editId="1D020227">
             <wp:extent cx="5486400" cy="4114800"/>
             <wp:effectExtent l="0" t="0" r="0" b="0"/>
             <wp:docPr id="1" name="Picture 1" descr="C:\Users\Infynite\Documents\CS 454\Document\Img\MainScreen.png"/>
@@ -707,7 +743,7 @@
           <w:lang w:eastAsia="zh-TW"/>
         </w:rPr>
         <w:drawing>
-          <wp:inline distT="0" distB="0" distL="0" distR="0">
+          <wp:inline distT="0" distB="0" distL="0" distR="0" wp14:anchorId="71194E42" wp14:editId="72DC2DBD">
             <wp:extent cx="419100" cy="457200"/>
             <wp:effectExtent l="0" t="0" r="0" b="0"/>
             <wp:docPr id="2" name="Picture 2" descr="C:\Users\Infynite\Documents\CS 454\Document\Img\EscapeMenu.png"/>
@@ -791,7 +827,7 @@
         </w:rPr>
         <w:lastRenderedPageBreak/>
         <w:drawing>
-          <wp:inline distT="0" distB="0" distL="0" distR="0">
+          <wp:inline distT="0" distB="0" distL="0" distR="0" wp14:anchorId="03D39DEE" wp14:editId="685E6716">
             <wp:extent cx="2695575" cy="6115050"/>
             <wp:effectExtent l="0" t="0" r="9525" b="0"/>
             <wp:docPr id="3" name="Picture 3" descr="C:\Users\Infynite\Documents\CS 454\Document\Img\Skills.png"/>
@@ -882,7 +918,7 @@
         </w:rPr>
         <w:lastRenderedPageBreak/>
         <w:drawing>
-          <wp:inline distT="0" distB="0" distL="0" distR="0">
+          <wp:inline distT="0" distB="0" distL="0" distR="0" wp14:anchorId="08A5969B" wp14:editId="538F6317">
             <wp:extent cx="1895475" cy="790575"/>
             <wp:effectExtent l="0" t="0" r="9525" b="9525"/>
             <wp:docPr id="4" name="Picture 4" descr="C:\Users\Infynite\Documents\CS 454\Document\Img\CharacterSkills.png"/>
@@ -963,7 +999,7 @@
           <w:lang w:eastAsia="zh-TW"/>
         </w:rPr>
         <w:drawing>
-          <wp:inline distT="0" distB="0" distL="0" distR="0">
+          <wp:inline distT="0" distB="0" distL="0" distR="0" wp14:anchorId="3ED95EB2" wp14:editId="34129760">
             <wp:extent cx="2552700" cy="3209925"/>
             <wp:effectExtent l="0" t="0" r="0" b="9525"/>
             <wp:docPr id="5" name="Picture 5" descr="C:\Users\Infynite\Documents\CS 454\Document\Img\GameScreen.png"/>
@@ -1044,7 +1080,7 @@
           <w:lang w:eastAsia="zh-TW"/>
         </w:rPr>
         <w:drawing>
-          <wp:inline distT="0" distB="0" distL="0" distR="0">
+          <wp:inline distT="0" distB="0" distL="0" distR="0" wp14:anchorId="48460701" wp14:editId="418795FE">
             <wp:extent cx="2171700" cy="2295525"/>
             <wp:effectExtent l="0" t="0" r="0" b="9525"/>
             <wp:docPr id="6" name="Picture 6" descr="C:\Users\Infynite\Documents\CS 454\Document\Img\GameScreenMove.png"/>
@@ -1620,6 +1656,11 @@
       </w:r>
     </w:p>
     <w:p>
+      <w:r>
+        <w:br w:type="page"/>
+      </w:r>
+    </w:p>
+    <w:p>
       <w:pPr>
         <w:pStyle w:val="ListParagraph"/>
         <w:numPr>
@@ -1632,6 +1673,7 @@
         <w:contextualSpacing w:val="0"/>
       </w:pPr>
       <w:r>
+        <w:lastRenderedPageBreak/>
         <w:t>Describe the on-screen interface</w:t>
       </w:r>
       <w:r>
@@ -1658,32 +1700,6 @@
         <w:spacing w:after="240"/>
         <w:contextualSpacing w:val="0"/>
         <w:rPr>
-          <w:shd w:val="clear" w:color="auto" w:fill="FFFFFF"/>
-          <w:lang w:eastAsia="zh-TW"/>
-        </w:rPr>
-      </w:pPr>
-      <w:r>
-        <w:rPr>
-          <w:shd w:val="clear" w:color="auto" w:fill="FFFFFF"/>
-        </w:rPr>
-        <w:t>Pictures, pictures, and more pictures... (We are hiring Photoshop or paint specialist)</w:t>
-      </w:r>
-      <w:r>
-        <w:rPr>
-          <w:rFonts w:hint="eastAsia"/>
-          <w:shd w:val="clear" w:color="auto" w:fill="FFFFFF"/>
-          <w:lang w:eastAsia="zh-TW"/>
-        </w:rPr>
-        <w:t>.</w:t>
-      </w:r>
-    </w:p>
-    <w:p>
-      <w:pPr>
-        <w:pStyle w:val="ListParagraph"/>
-        <w:snapToGrid w:val="0"/>
-        <w:spacing w:after="240"/>
-        <w:contextualSpacing w:val="0"/>
-        <w:rPr>
           <w:lang w:eastAsia="zh-TW"/>
         </w:rPr>
       </w:pPr>
@@ -1693,9 +1709,8 @@
           <w:shd w:val="clear" w:color="auto" w:fill="FFFFFF"/>
           <w:lang w:eastAsia="zh-TW"/>
         </w:rPr>
-        <w:lastRenderedPageBreak/>
         <w:drawing>
-          <wp:inline distT="0" distB="0" distL="0" distR="0">
+          <wp:inline distT="0" distB="0" distL="0" distR="0" wp14:anchorId="099208F1" wp14:editId="426DCCF5">
             <wp:extent cx="5486400" cy="4114800"/>
             <wp:effectExtent l="0" t="0" r="0" b="0"/>
             <wp:docPr id="7" name="Picture 7" descr="C:\Users\Infynite\Documents\CS 454\Document\Img\MainScreen.png"/>
@@ -1746,63 +1761,60 @@
     </w:p>
     <w:p>
       <w:pPr>
-        <w:pStyle w:val="ListParagraph"/>
-        <w:snapToGrid w:val="0"/>
-        <w:spacing w:after="240"/>
-        <w:rPr>
-          <w:lang w:eastAsia="zh-TW"/>
-        </w:rPr>
-      </w:pPr>
-      <w:r>
-        <w:rPr>
-          <w:lang w:eastAsia="zh-TW"/>
-        </w:rPr>
-        <w:t>Menus:</w:t>
-      </w:r>
-    </w:p>
-    <w:p>
-      <w:pPr>
-        <w:pStyle w:val="ListParagraph"/>
-        <w:snapToGrid w:val="0"/>
-        <w:spacing w:after="240"/>
-        <w:contextualSpacing w:val="0"/>
-        <w:rPr>
-          <w:lang w:eastAsia="zh-TW"/>
-        </w:rPr>
-      </w:pPr>
+        <w:rPr>
+          <w:lang w:eastAsia="zh-TW"/>
+        </w:rPr>
+      </w:pPr>
+      <w:r>
+        <w:rPr>
+          <w:lang w:eastAsia="zh-TW"/>
+        </w:rPr>
+        <w:br w:type="page"/>
+      </w:r>
+    </w:p>
+    <w:p>
+      <w:pPr>
+        <w:pStyle w:val="ListParagraph"/>
+        <w:snapToGrid w:val="0"/>
+        <w:spacing w:after="240"/>
+        <w:rPr>
+          <w:lang w:eastAsia="zh-TW"/>
+        </w:rPr>
+      </w:pPr>
+      <w:r>
+        <w:rPr>
+          <w:lang w:eastAsia="zh-TW"/>
+        </w:rPr>
+        <w:lastRenderedPageBreak/>
+        <w:t>Menus</w:t>
+      </w:r>
       <w:proofErr w:type="gramStart"/>
       <w:r>
         <w:rPr>
           <w:lang w:eastAsia="zh-TW"/>
         </w:rPr>
-        <w:t>Placeholders until design scheme is</w:t>
+        <w:t>:</w:t>
       </w:r>
       <w:proofErr w:type="gramEnd"/>
       <w:r>
         <w:rPr>
           <w:lang w:eastAsia="zh-TW"/>
         </w:rPr>
-        <w:t xml:space="preserve"> set.</w:t>
-      </w:r>
-    </w:p>
-    <w:p>
-      <w:pPr>
-        <w:pStyle w:val="ListParagraph"/>
-        <w:snapToGrid w:val="0"/>
-        <w:spacing w:after="240"/>
-        <w:contextualSpacing w:val="0"/>
-        <w:rPr>
-          <w:lang w:eastAsia="zh-TW"/>
-        </w:rPr>
-      </w:pPr>
+        <w:br/>
+      </w:r>
+      <w:r>
+        <w:rPr>
+          <w:lang w:eastAsia="zh-TW"/>
+        </w:rPr>
+        <w:t>Placeholders until design scheme is set.</w:t>
+      </w:r>
       <w:r>
         <w:rPr>
           <w:noProof/>
           <w:lang w:eastAsia="zh-TW"/>
         </w:rPr>
-        <w:lastRenderedPageBreak/>
         <w:drawing>
-          <wp:inline distT="0" distB="0" distL="0" distR="0">
+          <wp:inline distT="0" distB="0" distL="0" distR="0" wp14:anchorId="4A679831" wp14:editId="03465D0E">
             <wp:extent cx="5476875" cy="4105275"/>
             <wp:effectExtent l="0" t="0" r="9525" b="9525"/>
             <wp:docPr id="8" name="Picture 8" descr="C:\Users\Infynite\Documents\CS 454\Document\Img\GameMenu.png"/>
@@ -1850,13 +1862,24 @@
           </wp:inline>
         </w:drawing>
       </w:r>
+    </w:p>
+    <w:p>
+      <w:pPr>
+        <w:pStyle w:val="ListParagraph"/>
+        <w:snapToGrid w:val="0"/>
+        <w:spacing w:after="240"/>
+        <w:rPr>
+          <w:lang w:eastAsia="zh-TW"/>
+        </w:rPr>
+      </w:pPr>
       <w:r>
         <w:rPr>
           <w:noProof/>
           <w:lang w:eastAsia="zh-TW"/>
         </w:rPr>
+        <w:lastRenderedPageBreak/>
         <w:drawing>
-          <wp:inline distT="0" distB="0" distL="0" distR="0">
+          <wp:inline distT="0" distB="0" distL="0" distR="0" wp14:anchorId="5E1D7E64" wp14:editId="2C869AD2">
             <wp:extent cx="5476875" cy="4105275"/>
             <wp:effectExtent l="0" t="0" r="9525" b="9525"/>
             <wp:docPr id="9" name="Picture 9" descr="C:\Users\Infynite\Documents\CS 454\Document\Img\CreateGame.png"/>
@@ -1904,25 +1927,13 @@
           </wp:inline>
         </w:drawing>
       </w:r>
-    </w:p>
-    <w:p>
-      <w:pPr>
-        <w:pStyle w:val="ListParagraph"/>
-        <w:snapToGrid w:val="0"/>
-        <w:spacing w:after="240"/>
-        <w:contextualSpacing w:val="0"/>
-        <w:rPr>
-          <w:lang w:eastAsia="zh-TW"/>
-        </w:rPr>
-      </w:pPr>
       <w:r>
         <w:rPr>
           <w:noProof/>
           <w:lang w:eastAsia="zh-TW"/>
         </w:rPr>
-        <w:lastRenderedPageBreak/>
         <w:drawing>
-          <wp:inline distT="0" distB="0" distL="0" distR="0">
+          <wp:inline distT="0" distB="0" distL="0" distR="0" wp14:anchorId="46F2779A" wp14:editId="5EE33CCA">
             <wp:extent cx="5476875" cy="4105275"/>
             <wp:effectExtent l="0" t="0" r="9525" b="9525"/>
             <wp:docPr id="10" name="Picture 10" descr="C:\Users\Infynite\Documents\CS 454\Document\Img\Lobby.png"/>
@@ -1975,8 +1986,9 @@
           <w:noProof/>
           <w:lang w:eastAsia="zh-TW"/>
         </w:rPr>
+        <w:lastRenderedPageBreak/>
         <w:drawing>
-          <wp:inline distT="0" distB="0" distL="0" distR="0">
+          <wp:inline distT="0" distB="0" distL="0" distR="0" wp14:anchorId="4E9FF629" wp14:editId="69B3687F">
             <wp:extent cx="5476875" cy="4105275"/>
             <wp:effectExtent l="0" t="0" r="9525" b="9525"/>
             <wp:docPr id="11" name="Picture 11" descr="C:\Users\Infynite\Documents\CS 454\Document\Img\Lobby2.png"/>
@@ -2040,9 +2052,8 @@
           <w:noProof/>
           <w:lang w:eastAsia="zh-TW"/>
         </w:rPr>
-        <w:lastRenderedPageBreak/>
         <w:drawing>
-          <wp:inline distT="0" distB="0" distL="0" distR="0">
+          <wp:inline distT="0" distB="0" distL="0" distR="0" wp14:anchorId="4D7D4B8D" wp14:editId="5AC84F57">
             <wp:extent cx="5476875" cy="4105275"/>
             <wp:effectExtent l="0" t="0" r="9525" b="9525"/>
             <wp:docPr id="12" name="Picture 12" descr="C:\Users\Infynite\Documents\CS 454\Document\Img\CharacterSelect.png"/>
@@ -2104,6 +2115,7 @@
         <w:contextualSpacing w:val="0"/>
       </w:pPr>
       <w:r>
+        <w:lastRenderedPageBreak/>
         <w:t>Describe all menus in detail, and cha</w:t>
       </w:r>
       <w:r>
@@ -2135,6 +2147,8 @@
         </w:rPr>
         <w:t>.</w:t>
       </w:r>
+      <w:bookmarkStart w:id="0" w:name="_GoBack"/>
+      <w:bookmarkEnd w:id="0"/>
       <w:proofErr w:type="gramEnd"/>
     </w:p>
     <w:p>
@@ -3307,7 +3321,7 @@
 </file>
 
 <file path=customXml/itemProps1.xml><?xml version="1.0" encoding="utf-8"?>
-<ds:datastoreItem xmlns:ds="http://schemas.openxmlformats.org/officeDocument/2006/customXml" ds:itemID="{95F31BAC-78DD-4910-BD47-4DE49227EA0E}">
+<ds:datastoreItem xmlns:ds="http://schemas.openxmlformats.org/officeDocument/2006/customXml" ds:itemID="{82D9D9AA-58F5-4746-A060-9FCF6CDADA31}">
   <ds:schemaRefs>
     <ds:schemaRef ds:uri="http://schemas.openxmlformats.org/officeDocument/2006/bibliography"/>
   </ds:schemaRefs>

</xml_diff>